<commit_message>
REMOVE ABYSsale maj BiDCperso et DC
</commit_message>
<xml_diff>
--- a/Documentation/Concepts/Parents/Document de cadrage.docx
+++ b/Documentation/Concepts/Parents/Document de cadrage.docx
@@ -154,7 +154,6 @@
                             <w:dataBinding w:prefixMappings="xmlns:ns0='http://schemas.openxmlformats.org/package/2006/metadata/core-properties' xmlns:ns1='http://purl.org/dc/elements/1.1/'" w:xpath="/ns0:coreProperties[1]/ns1:title[1]" w:storeItemID="{6C3C8BC8-F283-45AE-878A-BAB7291924A1}"/>
                             <w:text/>
                           </w:sdtPr>
-                          <w:sdtEndPr/>
                           <w:sdtContent>
                             <w:p>
                               <w:pPr>
@@ -606,7 +605,6 @@
                                 <w:calendar w:val="gregorian"/>
                               </w:date>
                             </w:sdtPr>
-                            <w:sdtEndPr/>
                             <w:sdtContent>
                               <w:p>
                                 <w:pPr>
@@ -652,7 +650,6 @@
                               <w:dataBinding w:prefixMappings="xmlns:ns0='http://schemas.openxmlformats.org/package/2006/metadata/core-properties' xmlns:ns1='http://purl.org/dc/elements/1.1/'" w:xpath="/ns0:coreProperties[1]/ns1:creator[1]" w:storeItemID="{6C3C8BC8-F283-45AE-878A-BAB7291924A1}"/>
                               <w:text/>
                             </w:sdtPr>
-                            <w:sdtEndPr/>
                             <w:sdtContent>
                               <w:p>
                                 <w:pPr>
@@ -689,7 +686,6 @@
                               <w:dataBinding w:prefixMappings="xmlns:ns0='http://schemas.openxmlformats.org/officeDocument/2006/extended-properties'" w:xpath="/ns0:Properties[1]/ns0:Company[1]" w:storeItemID="{6668398D-A668-4E3E-A5EB-62B293D839F1}"/>
                               <w:text/>
                             </w:sdtPr>
-                            <w:sdtEndPr/>
                             <w:sdtContent>
                               <w:p>
                                 <w:pPr>
@@ -731,7 +727,6 @@
                                 <w:calendar w:val="gregorian"/>
                               </w:date>
                             </w:sdtPr>
-                            <w:sdtEndPr/>
                             <w:sdtContent>
                               <w:p>
                                 <w:pPr>
@@ -3102,6 +3097,7 @@
               <w:jc w:val="center"/>
               <w:rPr>
                 <w:rFonts w:eastAsia="Times New Roman" w:cs="Arial"/>
+                <w:b/>
                 <w:color w:val="000000" w:themeColor="text1"/>
                 <w:lang w:eastAsia="fr-BE"/>
               </w:rPr>
@@ -3109,6 +3105,7 @@
             <w:r>
               <w:rPr>
                 <w:rFonts w:eastAsia="Times New Roman" w:cs="Arial"/>
+                <w:b/>
                 <w:color w:val="000000" w:themeColor="text1"/>
                 <w:lang w:eastAsia="fr-BE"/>
               </w:rPr>
@@ -3126,7 +3123,6 @@
           <w:p>
             <w:pPr>
               <w:ind w:left="113" w:right="113"/>
-              <w:jc w:val="center"/>
               <w:rPr>
                 <w:rFonts w:eastAsia="Times New Roman" w:cs="Arial"/>
                 <w:color w:val="000000" w:themeColor="text1"/>
@@ -3139,79 +3135,23 @@
                 <w:color w:val="000000"/>
                 <w:lang w:eastAsia="fr-BE"/>
               </w:rPr>
-              <w:t xml:space="preserve">Le joueur va </w:t>
-            </w:r>
-            <w:r>
-              <w:rPr>
-                <w:rFonts w:eastAsia="Times New Roman" w:cs="Arial"/>
-                <w:color w:val="000000"/>
-                <w:lang w:eastAsia="fr-BE"/>
-              </w:rPr>
-              <w:t>parcourir</w:t>
-            </w:r>
-            <w:r>
-              <w:rPr>
-                <w:rFonts w:eastAsia="Times New Roman" w:cs="Arial"/>
-                <w:color w:val="000000"/>
-                <w:lang w:eastAsia="fr-BE"/>
-              </w:rPr>
-              <w:t xml:space="preserve"> </w:t>
-            </w:r>
-            <w:r>
-              <w:rPr>
-                <w:rFonts w:eastAsia="Times New Roman" w:cs="Arial"/>
-                <w:color w:val="000000"/>
-                <w:lang w:eastAsia="fr-BE"/>
-              </w:rPr>
-              <w:t xml:space="preserve">des </w:t>
-            </w:r>
-            <w:r>
-              <w:rPr>
-                <w:rFonts w:eastAsia="Times New Roman" w:cs="Arial"/>
-                <w:color w:val="000000"/>
-                <w:lang w:eastAsia="fr-BE"/>
-              </w:rPr>
-              <w:t>niveaux</w:t>
-            </w:r>
-            <w:r>
-              <w:rPr>
-                <w:rFonts w:eastAsia="Times New Roman" w:cs="Arial"/>
-                <w:color w:val="000000"/>
-                <w:lang w:eastAsia="fr-BE"/>
-              </w:rPr>
-              <w:t xml:space="preserve">. </w:t>
-            </w:r>
-            <w:r>
-              <w:rPr>
-                <w:rFonts w:eastAsia="Times New Roman" w:cs="Arial"/>
-                <w:color w:val="000000"/>
-                <w:lang w:eastAsia="fr-BE"/>
-              </w:rPr>
-              <w:t xml:space="preserve"> </w:t>
-            </w:r>
-            <w:r>
-              <w:rPr>
-                <w:rFonts w:eastAsia="Times New Roman" w:cs="Arial"/>
-                <w:color w:val="000000"/>
-                <w:lang w:eastAsia="fr-BE"/>
-              </w:rPr>
-              <w:t>I</w:t>
-            </w:r>
-            <w:r>
-              <w:rPr>
-                <w:rFonts w:eastAsia="Times New Roman" w:cs="Arial"/>
-                <w:color w:val="000000"/>
-                <w:lang w:eastAsia="fr-BE"/>
-              </w:rPr>
-              <w:t xml:space="preserve">l va </w:t>
-            </w:r>
-            <w:r>
-              <w:rPr>
-                <w:rFonts w:eastAsia="Times New Roman" w:cs="Arial"/>
-                <w:color w:val="000000"/>
-                <w:lang w:eastAsia="fr-BE"/>
-              </w:rPr>
-              <w:t>être accompagné</w:t>
+              <w:t>Le joueur</w:t>
+            </w:r>
+            <w:r>
+              <w:rPr>
+                <w:rFonts w:eastAsia="Times New Roman" w:cs="Arial"/>
+                <w:color w:val="000000"/>
+                <w:lang w:eastAsia="fr-BE"/>
+              </w:rPr>
+              <w:t xml:space="preserve"> est </w:t>
+            </w:r>
+            <w:r>
+              <w:rPr>
+                <w:rFonts w:eastAsia="Times New Roman" w:cs="Arial"/>
+                <w:color w:val="000000"/>
+                <w:lang w:eastAsia="fr-BE"/>
+              </w:rPr>
+              <w:t>accompagné</w:t>
             </w:r>
             <w:r>
               <w:rPr>
@@ -3283,6 +3223,7 @@
               <w:jc w:val="center"/>
               <w:rPr>
                 <w:rFonts w:eastAsia="Times New Roman" w:cs="Arial"/>
+                <w:b/>
                 <w:color w:val="000000" w:themeColor="text1"/>
                 <w:lang w:eastAsia="fr-BE"/>
               </w:rPr>
@@ -3290,6 +3231,7 @@
             <w:r>
               <w:rPr>
                 <w:rFonts w:eastAsia="Times New Roman" w:cs="Arial"/>
+                <w:b/>
                 <w:color w:val="000000" w:themeColor="text1"/>
                 <w:lang w:eastAsia="fr-BE"/>
               </w:rPr>
@@ -3307,7 +3249,6 @@
           <w:p>
             <w:pPr>
               <w:ind w:left="113" w:right="113"/>
-              <w:jc w:val="center"/>
               <w:rPr>
                 <w:rFonts w:eastAsia="Times New Roman" w:cs="Arial"/>
                 <w:color w:val="000000" w:themeColor="text1"/>
@@ -3322,16 +3263,14 @@
               </w:rPr>
               <w:t xml:space="preserve">Voir </w:t>
             </w:r>
-            <w:proofErr w:type="spellStart"/>
             <w:r>
               <w:rPr>
                 <w:rFonts w:eastAsia="Times New Roman" w:cs="Arial"/>
                 <w:color w:val="000000" w:themeColor="text1"/>
                 <w:lang w:eastAsia="fr-BE"/>
               </w:rPr>
-              <w:t>level</w:t>
-            </w:r>
-            <w:proofErr w:type="spellEnd"/>
+              <w:t>ci-dessous.</w:t>
+            </w:r>
           </w:p>
         </w:tc>
       </w:tr>
@@ -3628,6 +3567,7 @@
             <w:pPr>
               <w:rPr>
                 <w:rFonts w:eastAsia="Times New Roman" w:cs="Arial"/>
+                <w:b/>
                 <w:color w:val="000000" w:themeColor="text1"/>
                 <w:lang w:eastAsia="fr-BE"/>
               </w:rPr>
@@ -3635,6 +3575,7 @@
             <w:r>
               <w:rPr>
                 <w:rFonts w:eastAsia="Times New Roman" w:cs="Arial"/>
+                <w:b/>
                 <w:color w:val="000000" w:themeColor="text1"/>
                 <w:lang w:eastAsia="fr-BE"/>
               </w:rPr>
@@ -3643,6 +3584,7 @@
             <w:r>
               <w:rPr>
                 <w:rFonts w:eastAsia="Times New Roman" w:cs="Arial"/>
+                <w:b/>
                 <w:color w:val="000000" w:themeColor="text1"/>
                 <w:lang w:eastAsia="fr-BE"/>
               </w:rPr>
@@ -3651,6 +3593,7 @@
             <w:r>
               <w:rPr>
                 <w:rFonts w:eastAsia="Times New Roman" w:cs="Arial"/>
+                <w:b/>
                 <w:color w:val="000000" w:themeColor="text1"/>
                 <w:lang w:eastAsia="fr-BE"/>
               </w:rPr>
@@ -3659,6 +3602,7 @@
             <w:r>
               <w:rPr>
                 <w:rFonts w:eastAsia="Times New Roman" w:cs="Arial"/>
+                <w:b/>
                 <w:color w:val="000000" w:themeColor="text1"/>
                 <w:lang w:eastAsia="fr-BE"/>
               </w:rPr>
@@ -3667,6 +3611,7 @@
             <w:r>
               <w:rPr>
                 <w:rFonts w:eastAsia="Times New Roman" w:cs="Arial"/>
+                <w:b/>
                 <w:color w:val="000000" w:themeColor="text1"/>
                 <w:lang w:eastAsia="fr-BE"/>
               </w:rPr>
@@ -3920,31 +3865,13 @@
               </w:rPr>
               <w:t xml:space="preserve"> tortue qui </w:t>
             </w:r>
-            <w:proofErr w:type="spellStart"/>
-            <w:r>
-              <w:rPr>
-                <w:rFonts w:eastAsia="Times New Roman" w:cs="Arial"/>
-                <w:color w:val="000000"/>
-                <w:lang w:eastAsia="fr-BE"/>
-              </w:rPr>
-              <w:t>v</w:t>
-            </w:r>
-            <w:r>
-              <w:rPr>
-                <w:rFonts w:eastAsia="Times New Roman" w:cs="Arial"/>
-                <w:color w:val="000000"/>
-                <w:lang w:eastAsia="fr-BE"/>
-              </w:rPr>
-              <w:t>se</w:t>
-            </w:r>
-            <w:proofErr w:type="spellEnd"/>
-            <w:r>
-              <w:rPr>
-                <w:rFonts w:eastAsia="Times New Roman" w:cs="Arial"/>
-                <w:color w:val="000000"/>
-                <w:lang w:eastAsia="fr-BE"/>
-              </w:rPr>
-              <w:t xml:space="preserve"> dirige vers</w:t>
+            <w:r>
+              <w:rPr>
+                <w:rFonts w:eastAsia="Times New Roman" w:cs="Arial"/>
+                <w:color w:val="000000"/>
+                <w:lang w:eastAsia="fr-BE"/>
+              </w:rPr>
+              <w:t>se dirige vers</w:t>
             </w:r>
             <w:r>
               <w:rPr>
@@ -3982,6 +3909,7 @@
             <w:r>
               <w:rPr>
                 <w:rFonts w:eastAsia="Times New Roman" w:cs="Arial"/>
+                <w:b/>
                 <w:color w:val="000000" w:themeColor="text1"/>
                 <w:lang w:eastAsia="fr-BE"/>
               </w:rPr>
@@ -4130,18 +4058,24 @@
                 <w:color w:val="000000"/>
                 <w:lang w:eastAsia="fr-BE"/>
               </w:rPr>
-              <w:t xml:space="preserve">Alimentation tortue / danger des </w:t>
-            </w:r>
-            <w:proofErr w:type="spellStart"/>
-            <w:r>
-              <w:rPr>
-                <w:rFonts w:eastAsia="Times New Roman" w:cs="Arial"/>
-                <w:color w:val="000000"/>
-                <w:lang w:eastAsia="fr-BE"/>
-              </w:rPr>
-              <w:t>déchetes</w:t>
-            </w:r>
-            <w:proofErr w:type="spellEnd"/>
+              <w:t>Alimenta</w:t>
+            </w:r>
+            <w:r>
+              <w:rPr>
+                <w:rFonts w:eastAsia="Times New Roman" w:cs="Arial"/>
+                <w:color w:val="000000"/>
+                <w:lang w:eastAsia="fr-BE"/>
+              </w:rPr>
+              <w:t>tion tortue / danger des déchet</w:t>
+            </w:r>
+            <w:r>
+              <w:rPr>
+                <w:rFonts w:eastAsia="Times New Roman" w:cs="Arial"/>
+                <w:color w:val="000000"/>
+                <w:lang w:eastAsia="fr-BE"/>
+              </w:rPr>
+              <w:t>s</w:t>
+            </w:r>
           </w:p>
         </w:tc>
         <w:tc>
@@ -4224,6 +4158,7 @@
             <w:r>
               <w:rPr>
                 <w:rFonts w:eastAsia="Times New Roman" w:cs="Arial"/>
+                <w:b/>
                 <w:color w:val="000000" w:themeColor="text1"/>
                 <w:lang w:eastAsia="fr-BE"/>
               </w:rPr>
@@ -4286,7 +4221,7 @@
                 <w:color w:val="000000"/>
                 <w:lang w:eastAsia="fr-BE"/>
               </w:rPr>
-              <w:t xml:space="preserve"> </w:t>
+              <w:br/>
             </w:r>
             <w:r>
               <w:rPr>
@@ -4560,6 +4495,7 @@
             <w:r>
               <w:rPr>
                 <w:rFonts w:eastAsia="Times New Roman" w:cs="Arial"/>
+                <w:b/>
                 <w:color w:val="000000"/>
                 <w:lang w:eastAsia="fr-BE"/>
               </w:rPr>
@@ -4793,31 +4729,33 @@
             <w:pPr>
               <w:rPr>
                 <w:rFonts w:eastAsia="Times New Roman" w:cs="Arial"/>
-                <w:color w:val="000000"/>
-                <w:lang w:eastAsia="fr-BE"/>
-              </w:rPr>
-            </w:pPr>
-            <w:r>
-              <w:rPr>
-                <w:rFonts w:eastAsia="Times New Roman" w:cs="Arial"/>
-                <w:color w:val="000000"/>
-                <w:lang w:eastAsia="fr-BE"/>
-              </w:rPr>
-              <w:t xml:space="preserve">Objectif : </w:t>
-            </w:r>
-            <w:proofErr w:type="spellStart"/>
-            <w:r>
-              <w:rPr>
-                <w:rFonts w:eastAsia="Times New Roman" w:cs="Arial"/>
-                <w:color w:val="000000"/>
-                <w:lang w:eastAsia="fr-BE"/>
-              </w:rPr>
-              <w:t>Parcouri</w:t>
-            </w:r>
-            <w:proofErr w:type="spellEnd"/>
-            <w:r>
-              <w:rPr>
-                <w:rFonts w:eastAsia="Times New Roman" w:cs="Arial"/>
+                <w:b/>
+                <w:color w:val="000000"/>
+                <w:lang w:eastAsia="fr-BE"/>
+              </w:rPr>
+            </w:pPr>
+            <w:r>
+              <w:rPr>
+                <w:rFonts w:eastAsia="Times New Roman" w:cs="Arial"/>
+                <w:b/>
+                <w:color w:val="000000"/>
+                <w:lang w:eastAsia="fr-BE"/>
+              </w:rPr>
+              <w:t>Objectif : Parcouri</w:t>
+            </w:r>
+            <w:r>
+              <w:rPr>
+                <w:rFonts w:eastAsia="Times New Roman" w:cs="Arial"/>
+                <w:b/>
+                <w:color w:val="000000"/>
+                <w:lang w:eastAsia="fr-BE"/>
+              </w:rPr>
+              <w:t>r</w:t>
+            </w:r>
+            <w:r>
+              <w:rPr>
+                <w:rFonts w:eastAsia="Times New Roman" w:cs="Arial"/>
+                <w:b/>
                 <w:color w:val="000000"/>
                 <w:lang w:eastAsia="fr-BE"/>
               </w:rPr>
@@ -5458,7 +5396,7 @@
                 <w:szCs w:val="36"/>
                 <w:lang w:eastAsia="fr-BE"/>
               </w:rPr>
-              <w:t>Ennemies</w:t>
+              <w:t>Prédateurs</w:t>
             </w:r>
           </w:p>
         </w:tc>
@@ -5609,15 +5547,7 @@
                 <w:rFonts w:eastAsia="Times New Roman" w:cs="Arial"/>
                 <w:lang w:eastAsia="fr-BE"/>
               </w:rPr>
-              <w:t xml:space="preserve"> des projectiles (</w:t>
-            </w:r>
-            <w:proofErr w:type="spellStart"/>
-            <w:r>
-              <w:rPr>
-                <w:rFonts w:eastAsia="Times New Roman" w:cs="Arial"/>
-                <w:lang w:eastAsia="fr-BE"/>
-              </w:rPr>
-              <w:t>strob</w:t>
+              <w:t xml:space="preserve"> des projectiles (strob</w:t>
             </w:r>
             <w:r>
               <w:rPr>
@@ -5631,15 +5561,7 @@
                 <w:rFonts w:eastAsia="Times New Roman" w:cs="Arial"/>
                 <w:lang w:eastAsia="fr-BE"/>
               </w:rPr>
-              <w:t>lisation</w:t>
-            </w:r>
-            <w:proofErr w:type="spellEnd"/>
-            <w:r>
-              <w:rPr>
-                <w:rFonts w:eastAsia="Times New Roman" w:cs="Arial"/>
-                <w:lang w:eastAsia="fr-BE"/>
-              </w:rPr>
-              <w:t>)</w:t>
+              <w:t>lisation)</w:t>
             </w:r>
           </w:p>
         </w:tc>
@@ -6148,25 +6070,23 @@
                 <w:color w:val="000000"/>
                 <w:lang w:eastAsia="fr-BE"/>
               </w:rPr>
-              <w:t xml:space="preserve">Une </w:t>
-            </w:r>
-            <w:proofErr w:type="spellStart"/>
-            <w:r>
-              <w:rPr>
-                <w:rFonts w:ascii="Arial" w:eastAsia="Times New Roman" w:hAnsi="Arial" w:cs="Arial"/>
-                <w:color w:val="000000"/>
-                <w:lang w:eastAsia="fr-BE"/>
-              </w:rPr>
-              <w:t>platforme</w:t>
-            </w:r>
-            <w:proofErr w:type="spellEnd"/>
-            <w:r>
-              <w:rPr>
-                <w:rFonts w:ascii="Arial" w:eastAsia="Times New Roman" w:hAnsi="Arial" w:cs="Arial"/>
-                <w:color w:val="000000"/>
-                <w:lang w:eastAsia="fr-BE"/>
-              </w:rPr>
-              <w:t xml:space="preserve"> de jeu proposant trois ‘mini </w:t>
+              <w:t>Une plat</w:t>
+            </w:r>
+            <w:r>
+              <w:rPr>
+                <w:rFonts w:ascii="Arial" w:eastAsia="Times New Roman" w:hAnsi="Arial" w:cs="Arial"/>
+                <w:color w:val="000000"/>
+                <w:lang w:eastAsia="fr-BE"/>
+              </w:rPr>
+              <w:t>e</w:t>
+            </w:r>
+            <w:r>
+              <w:rPr>
+                <w:rFonts w:ascii="Arial" w:eastAsia="Times New Roman" w:hAnsi="Arial" w:cs="Arial"/>
+                <w:color w:val="000000"/>
+                <w:lang w:eastAsia="fr-BE"/>
+              </w:rPr>
+              <w:t xml:space="preserve">forme de jeu proposant trois ‘mini </w:t>
             </w:r>
             <w:proofErr w:type="spellStart"/>
             <w:r>
@@ -6565,6 +6485,13 @@
               </w:rPr>
               <w:t>Puzzle</w:t>
             </w:r>
+            <w:r>
+              <w:rPr>
+                <w:rFonts w:eastAsia="Times New Roman" w:cs="Arial"/>
+                <w:lang w:eastAsia="fr-BE"/>
+              </w:rPr>
+              <w:t>.</w:t>
+            </w:r>
           </w:p>
         </w:tc>
       </w:tr>
@@ -6615,17 +6542,15 @@
                 <w:rFonts w:eastAsia="Times New Roman" w:cs="Arial"/>
                 <w:lang w:eastAsia="fr-BE"/>
               </w:rPr>
-              <w:t xml:space="preserve">Le joueur devra reproduire la </w:t>
-            </w:r>
-            <w:proofErr w:type="spellStart"/>
-            <w:r>
-              <w:rPr>
-                <w:rFonts w:eastAsia="Times New Roman" w:cs="Arial"/>
-                <w:lang w:eastAsia="fr-BE"/>
-              </w:rPr>
-              <w:t>strobilisation</w:t>
-            </w:r>
-            <w:proofErr w:type="spellEnd"/>
+              <w:t>Le joueur devra reproduire la strobilisation</w:t>
+            </w:r>
+            <w:r>
+              <w:rPr>
+                <w:rFonts w:eastAsia="Times New Roman" w:cs="Arial"/>
+                <w:lang w:eastAsia="fr-BE"/>
+              </w:rPr>
+              <w:t>.</w:t>
+            </w:r>
           </w:p>
         </w:tc>
       </w:tr>
@@ -6677,6 +6602,13 @@
                 <w:lang w:eastAsia="fr-BE"/>
               </w:rPr>
               <w:t>Reproduction de la méduse</w:t>
+            </w:r>
+            <w:r>
+              <w:rPr>
+                <w:rFonts w:eastAsia="Times New Roman" w:cs="Arial"/>
+                <w:lang w:eastAsia="fr-BE"/>
+              </w:rPr>
+              <w:t>.</w:t>
             </w:r>
           </w:p>
         </w:tc>
@@ -7984,7 +7916,7 @@
                 <w:b/>
                 <w:lang w:eastAsia="fr-BE"/>
               </w:rPr>
-              <w:t>Ennemies</w:t>
+              <w:t>Prédateurs</w:t>
             </w:r>
           </w:p>
         </w:tc>
@@ -8766,8 +8698,10 @@
                 <w:szCs w:val="44"/>
                 <w:lang w:eastAsia="fr-BE"/>
               </w:rPr>
-              <w:t>P</w:t>
-            </w:r>
+              <w:t>A</w:t>
+            </w:r>
+            <w:bookmarkEnd w:id="14"/>
+            <w:bookmarkEnd w:id="15"/>
             <w:r>
               <w:rPr>
                 <w:rFonts w:ascii="Elephant" w:eastAsia="Times New Roman" w:hAnsi="Elephant" w:cs="Arial"/>
@@ -8776,10 +8710,8 @@
                 <w:szCs w:val="44"/>
                 <w:lang w:eastAsia="fr-BE"/>
               </w:rPr>
-              <w:t>oisson lanterne</w:t>
-            </w:r>
-            <w:bookmarkEnd w:id="14"/>
-            <w:bookmarkEnd w:id="15"/>
+              <w:t>bysses</w:t>
+            </w:r>
           </w:p>
         </w:tc>
       </w:tr>
@@ -8896,7 +8828,15 @@
                 <w:color w:val="0D0D0D" w:themeColor="text1" w:themeTint="F2"/>
                 <w:lang w:eastAsia="fr-BE"/>
               </w:rPr>
-              <w:t>S’empiffrer de poisson et descendre dans les profondeurs.</w:t>
+              <w:t>Un  poisson lanterne va s</w:t>
+            </w:r>
+            <w:r>
+              <w:rPr>
+                <w:rFonts w:eastAsia="Times New Roman" w:cs="Arial"/>
+                <w:color w:val="0D0D0D" w:themeColor="text1" w:themeTint="F2"/>
+                <w:lang w:eastAsia="fr-BE"/>
+              </w:rPr>
+              <w:t>’empiffrer de poisson et descendre dans les profondeurs.</w:t>
             </w:r>
           </w:p>
         </w:tc>
@@ -8951,7 +8891,23 @@
                 <w:color w:val="0D0D0D" w:themeColor="text1" w:themeTint="F2"/>
                 <w:lang w:eastAsia="fr-BE"/>
               </w:rPr>
-              <w:t>Les fonds, les espèces.</w:t>
+              <w:t>Les fonds</w:t>
+            </w:r>
+            <w:r>
+              <w:rPr>
+                <w:rFonts w:eastAsia="Times New Roman" w:cs="Arial"/>
+                <w:color w:val="0D0D0D" w:themeColor="text1" w:themeTint="F2"/>
+                <w:lang w:eastAsia="fr-BE"/>
+              </w:rPr>
+              <w:t xml:space="preserve"> marins</w:t>
+            </w:r>
+            <w:r>
+              <w:rPr>
+                <w:rFonts w:eastAsia="Times New Roman" w:cs="Arial"/>
+                <w:color w:val="0D0D0D" w:themeColor="text1" w:themeTint="F2"/>
+                <w:lang w:eastAsia="fr-BE"/>
+              </w:rPr>
+              <w:t>, les espèces.</w:t>
             </w:r>
           </w:p>
         </w:tc>
@@ -9808,8 +9764,8 @@
       </w:tblPr>
       <w:tblGrid>
         <w:gridCol w:w="2658"/>
-        <w:gridCol w:w="3121"/>
-        <w:gridCol w:w="3509"/>
+        <w:gridCol w:w="3262"/>
+        <w:gridCol w:w="3368"/>
       </w:tblGrid>
       <w:tr>
         <w:tc>
@@ -9987,7 +9943,7 @@
         </w:tc>
         <w:tc>
           <w:tcPr>
-            <w:tcW w:w="1680" w:type="pct"/>
+            <w:tcW w:w="1756" w:type="pct"/>
             <w:shd w:val="clear" w:color="auto" w:fill="F2F2F2" w:themeFill="background1" w:themeFillShade="F2"/>
             <w:vAlign w:val="center"/>
           </w:tcPr>
@@ -10012,7 +9968,7 @@
         </w:tc>
         <w:tc>
           <w:tcPr>
-            <w:tcW w:w="1889" w:type="pct"/>
+            <w:tcW w:w="1813" w:type="pct"/>
             <w:shd w:val="clear" w:color="auto" w:fill="F2F2F2" w:themeFill="background1" w:themeFillShade="F2"/>
             <w:vAlign w:val="center"/>
           </w:tcPr>
@@ -10121,7 +10077,7 @@
         </w:tc>
         <w:tc>
           <w:tcPr>
-            <w:tcW w:w="1680" w:type="pct"/>
+            <w:tcW w:w="1756" w:type="pct"/>
             <w:shd w:val="clear" w:color="auto" w:fill="F2F2F2" w:themeFill="background1" w:themeFillShade="F2"/>
             <w:vAlign w:val="center"/>
           </w:tcPr>
@@ -10146,7 +10102,7 @@
         </w:tc>
         <w:tc>
           <w:tcPr>
-            <w:tcW w:w="1889" w:type="pct"/>
+            <w:tcW w:w="1813" w:type="pct"/>
             <w:shd w:val="clear" w:color="auto" w:fill="F2F2F2" w:themeFill="background1" w:themeFillShade="F2"/>
             <w:vAlign w:val="center"/>
           </w:tcPr>
@@ -10231,6 +10187,13 @@
               </w:rPr>
               <w:t>Opérer et soigner les animaux marins</w:t>
             </w:r>
+            <w:r>
+              <w:rPr>
+                <w:noProof/>
+                <w:lang w:eastAsia="fr-BE"/>
+              </w:rPr>
+              <w:t>.</w:t>
+            </w:r>
           </w:p>
         </w:tc>
       </w:tr>
@@ -10284,7 +10247,23 @@
                 <w:color w:val="000000"/>
                 <w:lang w:eastAsia="fr-BE"/>
               </w:rPr>
-              <w:t>Clinique -&gt; Opération</w:t>
+              <w:t xml:space="preserve">Clinique </w:t>
+            </w:r>
+            <w:r>
+              <w:rPr>
+                <w:rFonts w:eastAsia="Times New Roman" w:cs="Arial"/>
+                <w:color w:val="000000"/>
+                <w:lang w:eastAsia="fr-BE"/>
+              </w:rPr>
+              <w:sym w:font="Wingdings" w:char="F0E0"/>
+            </w:r>
+            <w:r>
+              <w:rPr>
+                <w:rFonts w:eastAsia="Times New Roman" w:cs="Arial"/>
+                <w:color w:val="000000"/>
+                <w:lang w:eastAsia="fr-BE"/>
+              </w:rPr>
+              <w:t xml:space="preserve"> Opération</w:t>
             </w:r>
           </w:p>
         </w:tc>
@@ -11002,6 +10981,9 @@
             <w:r>
               <w:t>, précision</w:t>
             </w:r>
+            <w:r>
+              <w:t>.</w:t>
+            </w:r>
           </w:p>
         </w:tc>
       </w:tr>
@@ -11038,6 +11020,9 @@
             <w:r>
               <w:t>Réussir l’opération</w:t>
             </w:r>
+            <w:r>
+              <w:t>.</w:t>
+            </w:r>
           </w:p>
         </w:tc>
       </w:tr>
@@ -11073,6 +11058,9 @@
           <w:p>
             <w:r>
               <w:t>Manquer l’opération (out of time, Blessure mortel)</w:t>
+            </w:r>
+            <w:r>
+              <w:t>.</w:t>
             </w:r>
           </w:p>
         </w:tc>
@@ -11689,6 +11677,15 @@
               </w:rPr>
               <w:t>Vous êtes un biologiste qui étudie les espèces marines</w:t>
             </w:r>
+            <w:r>
+              <w:rPr>
+                <w:rFonts w:ascii="Arial" w:eastAsia="Times New Roman" w:hAnsi="Arial" w:cs="Arial"/>
+                <w:color w:val="000000"/>
+                <w:szCs w:val="23"/>
+                <w:lang w:eastAsia="fr-BE"/>
+              </w:rPr>
+              <w:t>.</w:t>
+            </w:r>
           </w:p>
         </w:tc>
       </w:tr>
@@ -11903,7 +11900,25 @@
                 <w:szCs w:val="23"/>
                 <w:lang w:eastAsia="fr-BE"/>
               </w:rPr>
-              <w:t>Le joueur contrôle le plongeur, il va récolter des informations.</w:t>
+              <w:t>Le joueur contrôle</w:t>
+            </w:r>
+            <w:r>
+              <w:rPr>
+                <w:rFonts w:ascii="Arial" w:eastAsia="Times New Roman" w:hAnsi="Arial" w:cs="Arial"/>
+                <w:color w:val="000000"/>
+                <w:szCs w:val="23"/>
+                <w:lang w:eastAsia="fr-BE"/>
+              </w:rPr>
+              <w:t xml:space="preserve"> le plongeur</w:t>
+            </w:r>
+            <w:r>
+              <w:rPr>
+                <w:rFonts w:ascii="Arial" w:eastAsia="Times New Roman" w:hAnsi="Arial" w:cs="Arial"/>
+                <w:color w:val="000000"/>
+                <w:szCs w:val="23"/>
+                <w:lang w:eastAsia="fr-BE"/>
+              </w:rPr>
+              <w:t>.</w:t>
             </w:r>
           </w:p>
         </w:tc>
@@ -12110,7 +12125,13 @@
               <w:t xml:space="preserve">Le joueur incarne un biologiste qui effectue une plongé, il </w:t>
             </w:r>
             <w:r>
-              <w:t>va explorer 5 récifs à chaque récif il remplir un objectif.</w:t>
+              <w:t>va explorer 5 récifs à chaque récif il remplir</w:t>
+            </w:r>
+            <w:r>
+              <w:t>a</w:t>
+            </w:r>
+            <w:r>
+              <w:t xml:space="preserve"> un objectif.</w:t>
             </w:r>
           </w:p>
         </w:tc>
@@ -12154,7 +12175,7 @@
               <w:rPr>
                 <w:rFonts w:cs="Arial"/>
               </w:rPr>
-              <w:t>Voir les objectifs</w:t>
+              <w:t>Voir ci-dessous</w:t>
             </w:r>
           </w:p>
         </w:tc>
@@ -12233,6 +12254,12 @@
               </w:rPr>
               <w:t>Trouver la caméra (derrière un rocher)</w:t>
             </w:r>
+            <w:r>
+              <w:rPr>
+                <w:rFonts w:cs="Arial"/>
+              </w:rPr>
+              <w:t>.</w:t>
+            </w:r>
           </w:p>
           <w:p>
             <w:pPr>
@@ -12265,6 +12292,12 @@
               </w:rPr>
               <w:t>)</w:t>
             </w:r>
+            <w:r>
+              <w:rPr>
+                <w:rFonts w:cs="Arial"/>
+              </w:rPr>
+              <w:t>.</w:t>
+            </w:r>
           </w:p>
           <w:p>
             <w:pPr>
@@ -12282,6 +12315,18 @@
                 <w:rFonts w:cs="Arial"/>
               </w:rPr>
               <w:t>Prendre un bon cliché (sans l’encre projeté par le calamar</w:t>
+            </w:r>
+            <w:r>
+              <w:rPr>
+                <w:rFonts w:cs="Arial"/>
+              </w:rPr>
+              <w:t>)</w:t>
+            </w:r>
+            <w:r>
+              <w:rPr>
+                <w:rFonts w:cs="Arial"/>
+              </w:rPr>
+              <w:t>.</w:t>
             </w:r>
           </w:p>
         </w:tc>
@@ -12396,19 +12441,23 @@
               </w:rPr>
               <w:t xml:space="preserve">Trouver le </w:t>
             </w:r>
-            <w:proofErr w:type="spellStart"/>
             <w:r>
               <w:rPr>
                 <w:rFonts w:cs="Arial"/>
               </w:rPr>
-              <w:t>désadésif</w:t>
-            </w:r>
-            <w:proofErr w:type="spellEnd"/>
+              <w:t>décollant</w:t>
+            </w:r>
             <w:r>
               <w:rPr>
                 <w:rFonts w:cs="Arial"/>
               </w:rPr>
               <w:t xml:space="preserve"> (sans un coffre)</w:t>
+            </w:r>
+            <w:r>
+              <w:rPr>
+                <w:rFonts w:cs="Arial"/>
+              </w:rPr>
+              <w:t>.</w:t>
             </w:r>
           </w:p>
           <w:p>
@@ -12426,21 +12475,25 @@
               <w:rPr>
                 <w:rFonts w:cs="Arial"/>
               </w:rPr>
-              <w:t xml:space="preserve">Bien placer le </w:t>
-            </w:r>
-            <w:proofErr w:type="spellStart"/>
+              <w:t>Bien placer le d</w:t>
+            </w:r>
             <w:r>
               <w:rPr>
                 <w:rFonts w:cs="Arial"/>
               </w:rPr>
-              <w:t>désadésif</w:t>
-            </w:r>
-            <w:proofErr w:type="spellEnd"/>
+              <w:t>écollant</w:t>
+            </w:r>
             <w:r>
               <w:rPr>
                 <w:rFonts w:cs="Arial"/>
               </w:rPr>
               <w:t xml:space="preserve"> (sur le chemin du déplacement de l’étoile de mer)</w:t>
+            </w:r>
+            <w:r>
+              <w:rPr>
+                <w:rFonts w:cs="Arial"/>
+              </w:rPr>
+              <w:t>.</w:t>
             </w:r>
           </w:p>
           <w:p>
@@ -12458,7 +12511,31 @@
               <w:rPr>
                 <w:rFonts w:cs="Arial"/>
               </w:rPr>
-              <w:t>Récupéré sans blesser l’étoile de mer.</w:t>
+              <w:t xml:space="preserve">Récupéré </w:t>
+            </w:r>
+            <w:r>
+              <w:rPr>
+                <w:rFonts w:cs="Arial"/>
+              </w:rPr>
+              <w:t xml:space="preserve">l’étoile de mer </w:t>
+            </w:r>
+            <w:r>
+              <w:rPr>
+                <w:rFonts w:cs="Arial"/>
+              </w:rPr>
+              <w:t xml:space="preserve">sans </w:t>
+            </w:r>
+            <w:r>
+              <w:rPr>
+                <w:rFonts w:cs="Arial"/>
+              </w:rPr>
+              <w:t xml:space="preserve">la </w:t>
+            </w:r>
+            <w:r>
+              <w:rPr>
+                <w:rFonts w:cs="Arial"/>
+              </w:rPr>
+              <w:t>blesser.</w:t>
             </w:r>
           </w:p>
         </w:tc>
@@ -12527,7 +12604,24 @@
               <w:rPr>
                 <w:rFonts w:cs="Arial"/>
               </w:rPr>
-              <w:t>comprendre comment elle ‘s’attache’, ne pas blesser une étoile de mer.</w:t>
+              <w:t>comprendre comment elle ‘s’attache’, n</w:t>
+            </w:r>
+            <w:r>
+              <w:rPr>
+                <w:rFonts w:cs="Arial"/>
+              </w:rPr>
+              <w:t>e pas blesser une étoile de mer. Echinoderme</w:t>
+            </w:r>
+            <w:r>
+              <w:rPr>
+                <w:rStyle w:val="apple-converted-space"/>
+                <w:rFonts w:ascii="Arial" w:hAnsi="Arial" w:cs="Arial"/>
+                <w:color w:val="252525"/>
+                <w:sz w:val="21"/>
+                <w:szCs w:val="21"/>
+                <w:shd w:val="clear" w:color="auto" w:fill="FFFFFF"/>
+              </w:rPr>
+              <w:t xml:space="preserve"> </w:t>
             </w:r>
           </w:p>
         </w:tc>
@@ -12593,27 +12687,29 @@
               </w:rPr>
               <w:t xml:space="preserve">produit par les vers tubicole </w:t>
             </w:r>
-            <w:bookmarkStart w:id="27" w:name="_GoBack"/>
-            <w:bookmarkEnd w:id="27"/>
             <w:r>
               <w:rPr>
                 <w:rFonts w:cs="Arial"/>
               </w:rPr>
-              <w:t>(spermatoizoide et ovule de l’</w:t>
-            </w:r>
-            <w:proofErr w:type="spellStart"/>
+              <w:t xml:space="preserve">(spermatoizoide et ovule de </w:t>
+            </w:r>
             <w:r>
               <w:rPr>
                 <w:rFonts w:cs="Arial"/>
               </w:rPr>
-              <w:t>abelle</w:t>
-            </w:r>
-            <w:proofErr w:type="spellEnd"/>
+              <w:t>vers tubicole</w:t>
+            </w:r>
             <w:r>
               <w:rPr>
                 <w:rFonts w:cs="Arial"/>
               </w:rPr>
               <w:t>)</w:t>
+            </w:r>
+            <w:r>
+              <w:rPr>
+                <w:rFonts w:cs="Arial"/>
+              </w:rPr>
+              <w:t>.</w:t>
             </w:r>
           </w:p>
           <w:p>
@@ -12631,7 +12727,31 @@
               <w:rPr>
                 <w:rFonts w:cs="Arial"/>
               </w:rPr>
-              <w:t>Le joueur va utiliser 3 zooms différents (3 étapes de la reproduction)</w:t>
+              <w:t xml:space="preserve">Le joueur va utiliser 3 zooms différents </w:t>
+            </w:r>
+            <w:r>
+              <w:rPr>
+                <w:rFonts w:cs="Arial"/>
+              </w:rPr>
+              <w:t>pour visualiser le coquillage</w:t>
+            </w:r>
+            <w:r>
+              <w:rPr>
+                <w:rFonts w:cs="Arial"/>
+              </w:rPr>
+              <w:t xml:space="preserve"> (</w:t>
+            </w:r>
+            <w:r>
+              <w:rPr>
+                <w:rFonts w:cs="Arial"/>
+              </w:rPr>
+              <w:t>3 étapes de la reproduction)</w:t>
+            </w:r>
+            <w:r>
+              <w:rPr>
+                <w:rFonts w:cs="Arial"/>
+              </w:rPr>
+              <w:t>.</w:t>
             </w:r>
           </w:p>
           <w:p>
@@ -12650,6 +12770,12 @@
                 <w:rFonts w:cs="Arial"/>
               </w:rPr>
               <w:t>Choisir un coquillage et le ramasser</w:t>
+            </w:r>
+            <w:r>
+              <w:rPr>
+                <w:rFonts w:cs="Arial"/>
+              </w:rPr>
+              <w:t>.</w:t>
             </w:r>
           </w:p>
         </w:tc>
@@ -12713,14 +12839,12 @@
               </w:rPr>
               <w:t xml:space="preserve">Reproduction des </w:t>
             </w:r>
-            <w:proofErr w:type="spellStart"/>
             <w:r>
               <w:rPr>
                 <w:rFonts w:cs="Arial"/>
               </w:rPr>
-              <w:t>abelles</w:t>
-            </w:r>
-            <w:proofErr w:type="spellEnd"/>
+              <w:t>vers tubicole</w:t>
+            </w:r>
             <w:r>
               <w:rPr>
                 <w:rFonts w:cs="Arial"/>
@@ -12781,6 +12905,12 @@
               </w:rPr>
               <w:t>Trouver un bocal</w:t>
             </w:r>
+            <w:r>
+              <w:rPr>
+                <w:rFonts w:cs="Arial"/>
+              </w:rPr>
+              <w:t>.</w:t>
+            </w:r>
           </w:p>
           <w:p>
             <w:pPr>
@@ -12799,6 +12929,12 @@
               </w:rPr>
               <w:t>Sélectionner le bon élément dans l’inventaire pour récupérer la colle</w:t>
             </w:r>
+            <w:r>
+              <w:rPr>
+                <w:rFonts w:cs="Arial"/>
+              </w:rPr>
+              <w:t>.</w:t>
+            </w:r>
           </w:p>
           <w:p>
             <w:pPr>
@@ -12815,7 +12951,14 @@
               <w:rPr>
                 <w:rFonts w:cs="Arial"/>
               </w:rPr>
+              <w:lastRenderedPageBreak/>
               <w:t>Prendre le tube de cervier</w:t>
+            </w:r>
+            <w:r>
+              <w:rPr>
+                <w:rFonts w:cs="Arial"/>
+              </w:rPr>
+              <w:t>.</w:t>
             </w:r>
           </w:p>
         </w:tc>
@@ -12887,6 +13030,12 @@
                 <w:rFonts w:cs="Arial"/>
               </w:rPr>
               <w:t xml:space="preserve"> et le tube de cervier</w:t>
+            </w:r>
+            <w:r>
+              <w:rPr>
+                <w:rFonts w:cs="Arial"/>
+              </w:rPr>
+              <w:t>.</w:t>
             </w:r>
           </w:p>
         </w:tc>
@@ -12942,6 +13091,12 @@
               </w:rPr>
               <w:t>Analyser les endroits piquant de la méduse grâce à l’appareil</w:t>
             </w:r>
+            <w:r>
+              <w:rPr>
+                <w:rFonts w:cs="Arial"/>
+              </w:rPr>
+              <w:t>.</w:t>
+            </w:r>
           </w:p>
           <w:p>
             <w:pPr>
@@ -12960,6 +13115,12 @@
               </w:rPr>
               <w:t>Capturer la méduse</w:t>
             </w:r>
+            <w:r>
+              <w:rPr>
+                <w:rFonts w:cs="Arial"/>
+              </w:rPr>
+              <w:t>.</w:t>
+            </w:r>
           </w:p>
         </w:tc>
       </w:tr>
@@ -13041,10 +13202,6 @@
           <w:p>
             <w:pPr>
               <w:pStyle w:val="Paragraphedeliste"/>
-              <w:numPr>
-                <w:ilvl w:val="0"/>
-                <w:numId w:val="4"/>
-              </w:numPr>
               <w:rPr>
                 <w:rFonts w:ascii="Arial" w:hAnsi="Arial" w:cs="Arial"/>
               </w:rPr>
@@ -13267,16 +13424,16 @@
       <w:pPr>
         <w:pStyle w:val="Titre1"/>
       </w:pPr>
-      <w:bookmarkStart w:id="28" w:name="_Toc408305297"/>
-      <w:bookmarkStart w:id="29" w:name="_Toc408309989"/>
+      <w:bookmarkStart w:id="27" w:name="_Toc408305297"/>
+      <w:bookmarkStart w:id="28" w:name="_Toc408309989"/>
       <w:r>
         <w:t xml:space="preserve">5) </w:t>
       </w:r>
       <w:r>
         <w:t>Pisciculture</w:t>
       </w:r>
+      <w:bookmarkEnd w:id="27"/>
       <w:bookmarkEnd w:id="28"/>
-      <w:bookmarkEnd w:id="29"/>
     </w:p>
     <w:p>
       <w:pPr>
@@ -13292,9 +13449,9 @@
         <w:tblLook w:val="04A0" w:firstRow="1" w:lastRow="0" w:firstColumn="1" w:lastColumn="0" w:noHBand="0" w:noVBand="1"/>
       </w:tblPr>
       <w:tblGrid>
-        <w:gridCol w:w="1770"/>
-        <w:gridCol w:w="2196"/>
-        <w:gridCol w:w="5322"/>
+        <w:gridCol w:w="1771"/>
+        <w:gridCol w:w="3440"/>
+        <w:gridCol w:w="4077"/>
       </w:tblGrid>
       <w:tr>
         <w:tc>
@@ -13463,7 +13620,7 @@
         </w:tc>
         <w:tc>
           <w:tcPr>
-            <w:tcW w:w="1182" w:type="pct"/>
+            <w:tcW w:w="1852" w:type="pct"/>
             <w:shd w:val="clear" w:color="auto" w:fill="F2F2F2" w:themeFill="background1" w:themeFillShade="F2"/>
           </w:tcPr>
           <w:p>
@@ -13487,7 +13644,7 @@
         </w:tc>
         <w:tc>
           <w:tcPr>
-            <w:tcW w:w="2865" w:type="pct"/>
+            <w:tcW w:w="2195" w:type="pct"/>
             <w:shd w:val="clear" w:color="auto" w:fill="F2F2F2" w:themeFill="background1" w:themeFillShade="F2"/>
           </w:tcPr>
           <w:p>
@@ -13596,7 +13753,7 @@
         </w:tc>
         <w:tc>
           <w:tcPr>
-            <w:tcW w:w="1182" w:type="pct"/>
+            <w:tcW w:w="1852" w:type="pct"/>
             <w:shd w:val="clear" w:color="auto" w:fill="F2F2F2" w:themeFill="background1" w:themeFillShade="F2"/>
           </w:tcPr>
           <w:p>
@@ -13620,7 +13777,7 @@
         </w:tc>
         <w:tc>
           <w:tcPr>
-            <w:tcW w:w="2865" w:type="pct"/>
+            <w:tcW w:w="2195" w:type="pct"/>
             <w:shd w:val="clear" w:color="auto" w:fill="F2F2F2" w:themeFill="background1" w:themeFillShade="F2"/>
           </w:tcPr>
           <w:p>
@@ -14065,9 +14222,9 @@
       </w:tblPr>
       <w:tblGrid>
         <w:gridCol w:w="675"/>
-        <w:gridCol w:w="1986"/>
-        <w:gridCol w:w="2092"/>
-        <w:gridCol w:w="53"/>
+        <w:gridCol w:w="1561"/>
+        <w:gridCol w:w="425"/>
+        <w:gridCol w:w="2145"/>
         <w:gridCol w:w="4482"/>
       </w:tblGrid>
       <w:tr>
@@ -14093,8 +14250,8 @@
                 <w:lang w:eastAsia="fr-BE"/>
               </w:rPr>
             </w:pPr>
-            <w:bookmarkStart w:id="30" w:name="_Toc408305298"/>
-            <w:bookmarkStart w:id="31" w:name="_Toc408309990"/>
+            <w:bookmarkStart w:id="29" w:name="_Toc408305298"/>
+            <w:bookmarkStart w:id="30" w:name="_Toc408309990"/>
             <w:proofErr w:type="spellStart"/>
             <w:r>
               <w:rPr>
@@ -14106,8 +14263,8 @@
               </w:rPr>
               <w:t>Gameplay</w:t>
             </w:r>
+            <w:bookmarkEnd w:id="29"/>
             <w:bookmarkEnd w:id="30"/>
-            <w:bookmarkEnd w:id="31"/>
             <w:proofErr w:type="spellEnd"/>
           </w:p>
         </w:tc>
@@ -14118,48 +14275,47 @@
         </w:trPr>
         <w:tc>
           <w:tcPr>
-            <w:tcW w:w="2558" w:type="pct"/>
+            <w:tcW w:w="1203" w:type="pct"/>
+            <w:gridSpan w:val="2"/>
+            <w:shd w:val="clear" w:color="auto" w:fill="F2F2F2" w:themeFill="background1" w:themeFillShade="F2"/>
+          </w:tcPr>
+          <w:p>
+            <w:pPr>
+              <w:jc w:val="center"/>
+              <w:rPr>
+                <w:rFonts w:eastAsia="Times New Roman" w:cs="Arial"/>
+                <w:b/>
+                <w:color w:val="943634" w:themeColor="accent2" w:themeShade="BF"/>
+                <w:lang w:eastAsia="fr-BE"/>
+              </w:rPr>
+            </w:pPr>
+            <w:r>
+              <w:rPr>
+                <w:rFonts w:eastAsia="Times New Roman" w:cs="Arial"/>
+                <w:b/>
+                <w:lang w:eastAsia="fr-BE"/>
+              </w:rPr>
+              <w:t>Pitch</w:t>
+            </w:r>
+            <w:r>
+              <w:rPr>
+                <w:rFonts w:eastAsia="Times New Roman" w:cs="Arial"/>
+                <w:b/>
+                <w:color w:val="943634" w:themeColor="accent2" w:themeShade="BF"/>
+                <w:lang w:eastAsia="fr-BE"/>
+              </w:rPr>
+              <w:t xml:space="preserve"> </w:t>
+            </w:r>
+          </w:p>
+        </w:tc>
+        <w:tc>
+          <w:tcPr>
+            <w:tcW w:w="3797" w:type="pct"/>
             <w:gridSpan w:val="3"/>
             <w:shd w:val="clear" w:color="auto" w:fill="F2F2F2" w:themeFill="background1" w:themeFillShade="F2"/>
           </w:tcPr>
           <w:p>
             <w:pPr>
-              <w:jc w:val="center"/>
-              <w:rPr>
-                <w:rFonts w:eastAsia="Times New Roman" w:cs="Arial"/>
-                <w:b/>
-                <w:color w:val="943634" w:themeColor="accent2" w:themeShade="BF"/>
-                <w:lang w:eastAsia="fr-BE"/>
-              </w:rPr>
-            </w:pPr>
-            <w:r>
-              <w:rPr>
-                <w:rFonts w:eastAsia="Times New Roman" w:cs="Arial"/>
-                <w:b/>
-                <w:lang w:eastAsia="fr-BE"/>
-              </w:rPr>
-              <w:t>Pitch</w:t>
-            </w:r>
-            <w:r>
-              <w:rPr>
-                <w:rFonts w:eastAsia="Times New Roman" w:cs="Arial"/>
-                <w:b/>
-                <w:color w:val="943634" w:themeColor="accent2" w:themeShade="BF"/>
-                <w:lang w:eastAsia="fr-BE"/>
-              </w:rPr>
-              <w:t xml:space="preserve"> </w:t>
-            </w:r>
-          </w:p>
-        </w:tc>
-        <w:tc>
-          <w:tcPr>
-            <w:tcW w:w="2442" w:type="pct"/>
-            <w:gridSpan w:val="2"/>
-            <w:shd w:val="clear" w:color="auto" w:fill="F2F2F2" w:themeFill="background1" w:themeFillShade="F2"/>
-          </w:tcPr>
-          <w:p>
-            <w:pPr>
-              <w:jc w:val="center"/>
               <w:rPr>
                 <w:rFonts w:eastAsia="Times New Roman" w:cs="Arial"/>
                 <w:color w:val="943634" w:themeColor="accent2" w:themeShade="BF"/>
@@ -14182,38 +14338,37 @@
         </w:trPr>
         <w:tc>
           <w:tcPr>
-            <w:tcW w:w="2558" w:type="pct"/>
+            <w:tcW w:w="1203" w:type="pct"/>
+            <w:gridSpan w:val="2"/>
+            <w:shd w:val="clear" w:color="auto" w:fill="F2F2F2" w:themeFill="background1" w:themeFillShade="F2"/>
+          </w:tcPr>
+          <w:p>
+            <w:pPr>
+              <w:jc w:val="center"/>
+              <w:rPr>
+                <w:rFonts w:eastAsia="Times New Roman" w:cs="Arial"/>
+                <w:b/>
+                <w:lang w:eastAsia="fr-BE"/>
+              </w:rPr>
+            </w:pPr>
+            <w:r>
+              <w:rPr>
+                <w:rFonts w:eastAsia="Times New Roman" w:cs="Arial"/>
+                <w:b/>
+                <w:lang w:eastAsia="fr-BE"/>
+              </w:rPr>
+              <w:t xml:space="preserve">Apprentissage </w:t>
+            </w:r>
+          </w:p>
+        </w:tc>
+        <w:tc>
+          <w:tcPr>
+            <w:tcW w:w="3797" w:type="pct"/>
             <w:gridSpan w:val="3"/>
             <w:shd w:val="clear" w:color="auto" w:fill="F2F2F2" w:themeFill="background1" w:themeFillShade="F2"/>
           </w:tcPr>
           <w:p>
             <w:pPr>
-              <w:jc w:val="center"/>
-              <w:rPr>
-                <w:rFonts w:eastAsia="Times New Roman" w:cs="Arial"/>
-                <w:b/>
-                <w:lang w:eastAsia="fr-BE"/>
-              </w:rPr>
-            </w:pPr>
-            <w:r>
-              <w:rPr>
-                <w:rFonts w:eastAsia="Times New Roman" w:cs="Arial"/>
-                <w:b/>
-                <w:lang w:eastAsia="fr-BE"/>
-              </w:rPr>
-              <w:t xml:space="preserve">Apprentissage </w:t>
-            </w:r>
-          </w:p>
-        </w:tc>
-        <w:tc>
-          <w:tcPr>
-            <w:tcW w:w="2442" w:type="pct"/>
-            <w:gridSpan w:val="2"/>
-            <w:shd w:val="clear" w:color="auto" w:fill="F2F2F2" w:themeFill="background1" w:themeFillShade="F2"/>
-          </w:tcPr>
-          <w:p>
-            <w:pPr>
-              <w:jc w:val="center"/>
               <w:rPr>
                 <w:rFonts w:eastAsia="Times New Roman" w:cs="Arial"/>
                 <w:lang w:eastAsia="fr-BE"/>
@@ -14245,7 +14400,29 @@
                 <w:rFonts w:eastAsia="Times New Roman" w:cs="Arial"/>
                 <w:lang w:eastAsia="fr-BE"/>
               </w:rPr>
-              <w:t xml:space="preserve">. Sensibiliser les joueurs sur la captivité. </w:t>
+              <w:t xml:space="preserve">. </w:t>
+            </w:r>
+            <w:r>
+              <w:rPr>
+                <w:rFonts w:eastAsia="Times New Roman" w:cs="Arial"/>
+                <w:lang w:eastAsia="fr-BE"/>
+              </w:rPr>
+              <w:t xml:space="preserve"> </w:t>
+            </w:r>
+          </w:p>
+          <w:p>
+            <w:pPr>
+              <w:rPr>
+                <w:rFonts w:eastAsia="Times New Roman" w:cs="Arial"/>
+                <w:lang w:eastAsia="fr-BE"/>
+              </w:rPr>
+            </w:pPr>
+            <w:r>
+              <w:rPr>
+                <w:rFonts w:eastAsia="Times New Roman" w:cs="Arial"/>
+                <w:lang w:eastAsia="fr-BE"/>
+              </w:rPr>
+              <w:t xml:space="preserve">Sensibiliser les joueurs sur la captivité. </w:t>
             </w:r>
             <w:r>
               <w:rPr>
@@ -14319,7 +14496,7 @@
                 <w:lang w:eastAsia="fr-BE"/>
               </w:rPr>
               <w:drawing>
-                <wp:inline distT="0" distB="0" distL="0" distR="0" wp14:anchorId="37CEF193" wp14:editId="191661A8">
+                <wp:inline distT="0" distB="0" distL="0" distR="0" wp14:anchorId="3212428A" wp14:editId="018F66AA">
                   <wp:extent cx="2525416" cy="1765738"/>
                   <wp:effectExtent l="190500" t="190500" r="198755" b="196850"/>
                   <wp:docPr id="5" name="Image 5" descr="http://lukeandcatsblog.com/images/content/2HayDay.jpg"/>
@@ -14399,7 +14576,7 @@
                 <w:lang w:eastAsia="fr-BE"/>
               </w:rPr>
               <w:drawing>
-                <wp:anchor distT="0" distB="0" distL="114300" distR="114300" simplePos="0" relativeHeight="251655680" behindDoc="0" locked="0" layoutInCell="1" allowOverlap="1" wp14:anchorId="0AAD27ED" wp14:editId="2FE163EC">
+                <wp:anchor distT="0" distB="0" distL="114300" distR="114300" simplePos="0" relativeHeight="251655680" behindDoc="0" locked="0" layoutInCell="1" allowOverlap="1" wp14:anchorId="75623E44" wp14:editId="54FBA93B">
                   <wp:simplePos x="0" y="0"/>
                   <wp:positionH relativeFrom="column">
                     <wp:posOffset>385445</wp:posOffset>
@@ -14629,7 +14806,7 @@
                 <w:lang w:eastAsia="fr-BE"/>
               </w:rPr>
               <w:drawing>
-                <wp:inline distT="0" distB="0" distL="0" distR="0" wp14:anchorId="74C330BE" wp14:editId="7F31EB52">
+                <wp:inline distT="0" distB="0" distL="0" distR="0" wp14:anchorId="7BA7BCF0" wp14:editId="6D084FC0">
                   <wp:extent cx="3088256" cy="2364530"/>
                   <wp:effectExtent l="0" t="0" r="0" b="0"/>
                   <wp:docPr id="23" name="Image 23"/>
@@ -14727,7 +14904,7 @@
                 <w:lang w:eastAsia="fr-BE"/>
               </w:rPr>
               <w:drawing>
-                <wp:anchor distT="0" distB="0" distL="114300" distR="114300" simplePos="0" relativeHeight="251657728" behindDoc="0" locked="0" layoutInCell="1" allowOverlap="1" wp14:anchorId="391DA432" wp14:editId="4130F24C">
+                <wp:anchor distT="0" distB="0" distL="114300" distR="114300" simplePos="0" relativeHeight="251657728" behindDoc="0" locked="0" layoutInCell="1" allowOverlap="1" wp14:anchorId="2CF3A23E" wp14:editId="19A3DE12">
                   <wp:simplePos x="0" y="0"/>
                   <wp:positionH relativeFrom="column">
                     <wp:posOffset>1409065</wp:posOffset>
@@ -14834,7 +15011,7 @@
         <w:tc>
           <w:tcPr>
             <w:tcW w:w="1432" w:type="pct"/>
-            <w:gridSpan w:val="2"/>
+            <w:gridSpan w:val="3"/>
             <w:shd w:val="clear" w:color="auto" w:fill="BFBFBF" w:themeFill="background1" w:themeFillShade="BF"/>
             <w:vAlign w:val="center"/>
           </w:tcPr>
@@ -14858,7 +15035,7 @@
         <w:tc>
           <w:tcPr>
             <w:tcW w:w="3568" w:type="pct"/>
-            <w:gridSpan w:val="3"/>
+            <w:gridSpan w:val="2"/>
             <w:shd w:val="clear" w:color="auto" w:fill="F2F2F2" w:themeFill="background1" w:themeFillShade="F2"/>
           </w:tcPr>
           <w:p>
@@ -14896,7 +15073,7 @@
         <w:tc>
           <w:tcPr>
             <w:tcW w:w="1432" w:type="pct"/>
-            <w:gridSpan w:val="2"/>
+            <w:gridSpan w:val="3"/>
             <w:shd w:val="clear" w:color="auto" w:fill="BFBFBF" w:themeFill="background1" w:themeFillShade="BF"/>
             <w:vAlign w:val="center"/>
           </w:tcPr>
@@ -14920,7 +15097,7 @@
         <w:tc>
           <w:tcPr>
             <w:tcW w:w="3568" w:type="pct"/>
-            <w:gridSpan w:val="3"/>
+            <w:gridSpan w:val="2"/>
             <w:shd w:val="clear" w:color="auto" w:fill="F2F2F2" w:themeFill="background1" w:themeFillShade="F2"/>
           </w:tcPr>
           <w:p>
@@ -15027,8 +15204,8 @@
       <w:pPr>
         <w:pStyle w:val="Titre1"/>
       </w:pPr>
-      <w:bookmarkStart w:id="32" w:name="_Toc408305299"/>
-      <w:bookmarkStart w:id="33" w:name="_Toc408309991"/>
+      <w:bookmarkStart w:id="31" w:name="_Toc408305299"/>
+      <w:bookmarkStart w:id="32" w:name="_Toc408309991"/>
       <w:r>
         <w:lastRenderedPageBreak/>
         <w:t xml:space="preserve">6) </w:t>
@@ -15036,8 +15213,8 @@
       <w:r>
         <w:t>Requin</w:t>
       </w:r>
+      <w:bookmarkEnd w:id="31"/>
       <w:bookmarkEnd w:id="32"/>
-      <w:bookmarkEnd w:id="33"/>
     </w:p>
     <w:p/>
     <w:tbl>
@@ -15478,7 +15655,15 @@
                 <w:color w:val="000000"/>
                 <w:lang w:eastAsia="fr-BE"/>
               </w:rPr>
-              <w:t>Le joueur devra construire une pisciculture et gérer son musée</w:t>
+              <w:t>Le joueur</w:t>
+            </w:r>
+            <w:r>
+              <w:rPr>
+                <w:rFonts w:eastAsia="Times New Roman" w:cs="Arial"/>
+                <w:color w:val="000000"/>
+                <w:lang w:eastAsia="fr-BE"/>
+              </w:rPr>
+              <w:t xml:space="preserve"> contrôle des requins pour chasser des poissons.</w:t>
             </w:r>
           </w:p>
         </w:tc>
@@ -15643,6 +15828,14 @@
                 <w:lang w:eastAsia="fr-BE"/>
               </w:rPr>
               <w:t>Contrôle des requins</w:t>
+            </w:r>
+            <w:r>
+              <w:rPr>
+                <w:rFonts w:eastAsia="Times New Roman" w:cs="Arial"/>
+                <w:color w:val="000000"/>
+                <w:lang w:eastAsia="fr-BE"/>
+              </w:rPr>
+              <w:t>.</w:t>
             </w:r>
           </w:p>
         </w:tc>
@@ -15803,8 +15996,8 @@
                 <w:lang w:eastAsia="fr-BE"/>
               </w:rPr>
             </w:pPr>
-            <w:bookmarkStart w:id="34" w:name="_Toc408305300"/>
-            <w:bookmarkStart w:id="35" w:name="_Toc408309992"/>
+            <w:bookmarkStart w:id="33" w:name="_Toc408305300"/>
+            <w:bookmarkStart w:id="34" w:name="_Toc408309992"/>
             <w:proofErr w:type="spellStart"/>
             <w:r>
               <w:rPr>
@@ -15816,8 +16009,8 @@
               </w:rPr>
               <w:t>Gameplay</w:t>
             </w:r>
+            <w:bookmarkEnd w:id="33"/>
             <w:bookmarkEnd w:id="34"/>
-            <w:bookmarkEnd w:id="35"/>
             <w:proofErr w:type="spellEnd"/>
           </w:p>
         </w:tc>
@@ -15931,7 +16124,14 @@
                 <w:rFonts w:eastAsia="Times New Roman" w:cs="Arial"/>
                 <w:lang w:eastAsia="fr-BE"/>
               </w:rPr>
-              <w:t>Découvrir trois requins et leurs particularités</w:t>
+              <w:t xml:space="preserve">Découvrir trois requins et leurs </w:t>
+            </w:r>
+            <w:r>
+              <w:rPr>
+                <w:rFonts w:eastAsia="Times New Roman" w:cs="Arial"/>
+                <w:lang w:eastAsia="fr-BE"/>
+              </w:rPr>
+              <w:t>particularités.</w:t>
             </w:r>
           </w:p>
         </w:tc>
@@ -16091,6 +16291,13 @@
               </w:rPr>
               <w:t>Insensible au poison des raies</w:t>
             </w:r>
+            <w:r>
+              <w:rPr>
+                <w:rFonts w:eastAsia="Times New Roman" w:cs="Arial"/>
+                <w:lang w:eastAsia="fr-BE"/>
+              </w:rPr>
+              <w:t>.</w:t>
+            </w:r>
           </w:p>
         </w:tc>
         <w:tc>
@@ -16112,6 +16319,13 @@
                 <w:lang w:eastAsia="fr-BE"/>
               </w:rPr>
               <w:t>Chasse de nuit</w:t>
+            </w:r>
+            <w:r>
+              <w:rPr>
+                <w:rFonts w:eastAsia="Times New Roman" w:cs="Arial"/>
+                <w:lang w:eastAsia="fr-BE"/>
+              </w:rPr>
+              <w:t>.</w:t>
             </w:r>
           </w:p>
           <w:p>
@@ -16630,6 +16844,14 @@
               <w:t>Timming</w:t>
             </w:r>
             <w:proofErr w:type="spellEnd"/>
+            <w:r>
+              <w:rPr>
+                <w:rFonts w:cs="Arial"/>
+              </w:rPr>
+              <w:t>.</w:t>
+            </w:r>
+            <w:bookmarkStart w:id="35" w:name="_GoBack"/>
+            <w:bookmarkEnd w:id="35"/>
           </w:p>
         </w:tc>
       </w:tr>
@@ -16677,6 +16899,12 @@
               </w:rPr>
               <w:t>Manger tous les poissons</w:t>
             </w:r>
+            <w:r>
+              <w:rPr>
+                <w:rFonts w:cs="Arial"/>
+              </w:rPr>
+              <w:t>.</w:t>
+            </w:r>
           </w:p>
         </w:tc>
       </w:tr>
@@ -16723,6 +16951,12 @@
                 <w:rFonts w:cs="Arial"/>
               </w:rPr>
               <w:t>Plus de vie</w:t>
+            </w:r>
+            <w:r>
+              <w:rPr>
+                <w:rFonts w:cs="Arial"/>
+              </w:rPr>
+              <w:t>.</w:t>
             </w:r>
           </w:p>
         </w:tc>
@@ -17260,9 +17494,6 @@
             <w:sdtPr>
               <w:alias w:val="Société"/>
               <w:id w:val="-1629543377"/>
-              <w:placeholder>
-                <w:docPart w:val="A71025EA7661490EB64B8A49553D09BA"/>
-              </w:placeholder>
               <w:dataBinding w:prefixMappings="xmlns:ns0='http://schemas.openxmlformats.org/officeDocument/2006/extended-properties'" w:xpath="/ns0:Properties[1]/ns0:Company[1]" w:storeItemID="{6668398D-A668-4E3E-A5EB-62B293D839F1}"/>
               <w:text/>
             </w:sdtPr>
@@ -17376,9 +17607,6 @@
             <w:sdtPr>
               <w:alias w:val="Société"/>
               <w:id w:val="-146133433"/>
-              <w:placeholder>
-                <w:docPart w:val="43374FD50008404CB078B38DC7351041"/>
-              </w:placeholder>
               <w:dataBinding w:prefixMappings="xmlns:ns0='http://schemas.openxmlformats.org/officeDocument/2006/extended-properties'" w:xpath="/ns0:Properties[1]/ns0:Company[1]" w:storeItemID="{6668398D-A668-4E3E-A5EB-62B293D839F1}"/>
               <w:text/>
             </w:sdtPr>
@@ -17444,7 +17672,7 @@
               <w:color w:val="FFFFFF" w:themeColor="background1"/>
               <w:lang w:val="fr-FR"/>
             </w:rPr>
-            <w:t>12</w:t>
+            <w:t>11</w:t>
           </w:r>
           <w:r>
             <w:rPr>
@@ -17498,9 +17726,6 @@
             <w:sdtPr>
               <w:alias w:val="Société"/>
               <w:id w:val="1404565632"/>
-              <w:placeholder>
-                <w:docPart w:val="A5D31C74A810473E9E48D8E910E46F00"/>
-              </w:placeholder>
               <w:dataBinding w:prefixMappings="xmlns:ns0='http://schemas.openxmlformats.org/officeDocument/2006/extended-properties'" w:xpath="/ns0:Properties[1]/ns0:Company[1]" w:storeItemID="{6668398D-A668-4E3E-A5EB-62B293D839F1}"/>
               <w:text/>
             </w:sdtPr>
@@ -17617,9 +17842,6 @@
             <w:sdtPr>
               <w:alias w:val="Société"/>
               <w:id w:val="75022776"/>
-              <w:placeholder>
-                <w:docPart w:val="C425F436B69B4DF4A73783EF106D5106"/>
-              </w:placeholder>
               <w:dataBinding w:prefixMappings="xmlns:ns0='http://schemas.openxmlformats.org/officeDocument/2006/extended-properties'" w:xpath="/ns0:Properties[1]/ns0:Company[1]" w:storeItemID="{6668398D-A668-4E3E-A5EB-62B293D839F1}"/>
               <w:text/>
             </w:sdtPr>
@@ -17682,7 +17904,7 @@
               <w:color w:val="FFFFFF" w:themeColor="background1"/>
               <w:lang w:val="fr-FR"/>
             </w:rPr>
-            <w:t>17</w:t>
+            <w:t>16</w:t>
           </w:r>
           <w:r>
             <w:rPr>
@@ -19734,122 +19956,6 @@
   <w:docParts>
     <w:docPart>
       <w:docPartPr>
-        <w:name w:val="92E324D058B4427DB9979EA1114EC3A3"/>
-        <w:category>
-          <w:name w:val="Général"/>
-          <w:gallery w:val="placeholder"/>
-        </w:category>
-        <w:types>
-          <w:type w:val="bbPlcHdr"/>
-        </w:types>
-        <w:behaviors>
-          <w:behavior w:val="content"/>
-        </w:behaviors>
-        <w:guid w:val="{C432EA3B-F02D-47A6-B427-1CB2B2610CAF}"/>
-      </w:docPartPr>
-      <w:docPartBody>
-        <w:p>
-          <w:pPr>
-            <w:pStyle w:val="92E324D058B4427DB9979EA1114EC3A3"/>
-          </w:pPr>
-          <w:r>
-            <w:rPr>
-              <w:lang w:val="fr-FR"/>
-            </w:rPr>
-            <w:t>[Nom de la société]</w:t>
-          </w:r>
-        </w:p>
-      </w:docPartBody>
-    </w:docPart>
-    <w:docPart>
-      <w:docPartPr>
-        <w:name w:val="2FA1227D07394E2C8CF36B63995EC3CD"/>
-        <w:category>
-          <w:name w:val="Général"/>
-          <w:gallery w:val="placeholder"/>
-        </w:category>
-        <w:types>
-          <w:type w:val="bbPlcHdr"/>
-        </w:types>
-        <w:behaviors>
-          <w:behavior w:val="content"/>
-        </w:behaviors>
-        <w:guid w:val="{56BC8CE2-DC07-41ED-977E-66B214DDBD05}"/>
-      </w:docPartPr>
-      <w:docPartBody>
-        <w:p>
-          <w:pPr>
-            <w:pStyle w:val="2FA1227D07394E2C8CF36B63995EC3CD"/>
-          </w:pPr>
-          <w:r>
-            <w:rPr>
-              <w:lang w:val="fr-FR"/>
-            </w:rPr>
-            <w:t>[Nom de la société]</w:t>
-          </w:r>
-        </w:p>
-      </w:docPartBody>
-    </w:docPart>
-    <w:docPart>
-      <w:docPartPr>
-        <w:name w:val="A71025EA7661490EB64B8A49553D09BA"/>
-        <w:category>
-          <w:name w:val="Général"/>
-          <w:gallery w:val="placeholder"/>
-        </w:category>
-        <w:types>
-          <w:type w:val="bbPlcHdr"/>
-        </w:types>
-        <w:behaviors>
-          <w:behavior w:val="content"/>
-        </w:behaviors>
-        <w:guid w:val="{64AB9566-F7FB-48F2-861E-FB624A6DAFBB}"/>
-      </w:docPartPr>
-      <w:docPartBody>
-        <w:p>
-          <w:pPr>
-            <w:pStyle w:val="A71025EA7661490EB64B8A49553D09BA"/>
-          </w:pPr>
-          <w:r>
-            <w:rPr>
-              <w:lang w:val="fr-FR"/>
-            </w:rPr>
-            <w:t>[Nom de la société]</w:t>
-          </w:r>
-        </w:p>
-      </w:docPartBody>
-    </w:docPart>
-    <w:docPart>
-      <w:docPartPr>
-        <w:name w:val="43374FD50008404CB078B38DC7351041"/>
-        <w:category>
-          <w:name w:val="Général"/>
-          <w:gallery w:val="placeholder"/>
-        </w:category>
-        <w:types>
-          <w:type w:val="bbPlcHdr"/>
-        </w:types>
-        <w:behaviors>
-          <w:behavior w:val="content"/>
-        </w:behaviors>
-        <w:guid w:val="{F7A54F14-9E12-4287-9E8F-85E5141932E8}"/>
-      </w:docPartPr>
-      <w:docPartBody>
-        <w:p>
-          <w:pPr>
-            <w:pStyle w:val="43374FD50008404CB078B38DC7351041"/>
-          </w:pPr>
-          <w:r>
-            <w:rPr>
-              <w:lang w:val="fr-FR"/>
-            </w:rPr>
-            <w:t>[Nom de la société]</w:t>
-          </w:r>
-        </w:p>
-      </w:docPartBody>
-    </w:docPart>
-    <w:docPart>
-      <w:docPartPr>
         <w:name w:val="01AB1A11387643168D8E8FEF80169336"/>
         <w:category>
           <w:name w:val="Général"/>
@@ -19971,6 +20077,8 @@
   </w:compat>
   <w:rsids>
     <w:rsidRoot w:val="00F717F0"/>
+    <w:rsid w:val="009E705B"/>
+    <w:rsid w:val="00B56024"/>
     <w:rsid w:val="00D914AE"/>
     <w:rsid w:val="00F717F0"/>
   </w:rsids>
@@ -20810,7 +20918,7 @@
 </file>
 
 <file path=customXml/itemProps2.xml><?xml version="1.0" encoding="utf-8"?>
-<ds:datastoreItem xmlns:ds="http://schemas.openxmlformats.org/officeDocument/2006/customXml" ds:itemID="{3F634BA9-EE34-4DC9-9165-C66EF70ED2E1}">
+<ds:datastoreItem xmlns:ds="http://schemas.openxmlformats.org/officeDocument/2006/customXml" ds:itemID="{6CBBA5E2-9E2F-4012-9188-9A3E460C0FE5}">
   <ds:schemaRefs>
     <ds:schemaRef ds:uri="http://schemas.openxmlformats.org/officeDocument/2006/bibliography"/>
   </ds:schemaRefs>

</xml_diff>